<commit_message>
A: add self-assessment answers
</commit_message>
<xml_diff>
--- a/FA22 ISOM 661 Technology Bootcamp Self-Assessment Test.docx
+++ b/FA22 ISOM 661 Technology Bootcamp Self-Assessment Test.docx
@@ -2106,7 +2106,7 @@
         <w:spacing w:after="0" w:line="276" w:lineRule="auto"/>
         <w:ind w:left="1080"/>
         <w:rPr>
-          <w:rFonts w:ascii="Times New Roman" w:hAnsi="Times New Roman" w:cs="Times New Roman" w:hint="eastAsia"/>
+          <w:rFonts w:ascii="Times New Roman" w:hAnsi="Times New Roman" w:cs="Times New Roman"/>
           <w:i/>
           <w:iCs/>
           <w:sz w:val="24"/>
@@ -2231,7 +2231,7 @@
         <w:spacing w:after="0" w:line="276" w:lineRule="auto"/>
         <w:ind w:left="1080"/>
         <w:rPr>
-          <w:rFonts w:ascii="Times New Roman" w:hAnsi="Times New Roman" w:cs="Times New Roman" w:hint="eastAsia"/>
+          <w:rFonts w:ascii="Times New Roman" w:hAnsi="Times New Roman" w:cs="Times New Roman"/>
           <w:i/>
           <w:iCs/>
           <w:sz w:val="24"/>
@@ -2356,7 +2356,7 @@
         <w:spacing w:after="0" w:line="276" w:lineRule="auto"/>
         <w:ind w:left="1080"/>
         <w:rPr>
-          <w:rFonts w:ascii="Times New Roman" w:hAnsi="Times New Roman" w:cs="Times New Roman" w:hint="eastAsia"/>
+          <w:rFonts w:ascii="Times New Roman" w:hAnsi="Times New Roman" w:cs="Times New Roman"/>
           <w:i/>
           <w:iCs/>
           <w:sz w:val="24"/>
@@ -2468,7 +2468,7 @@
         <w:spacing w:after="0" w:line="276" w:lineRule="auto"/>
         <w:ind w:left="360"/>
         <w:rPr>
-          <w:rFonts w:ascii="Times New Roman" w:hAnsi="Times New Roman" w:cs="Times New Roman" w:hint="eastAsia"/>
+          <w:rFonts w:ascii="Times New Roman" w:hAnsi="Times New Roman" w:cs="Times New Roman"/>
           <w:sz w:val="24"/>
           <w:szCs w:val="24"/>
           <w:lang w:eastAsia="zh-CN"/>
@@ -2548,7 +2548,7 @@
         <w:spacing w:after="0" w:line="276" w:lineRule="auto"/>
         <w:ind w:left="360"/>
         <w:rPr>
-          <w:rFonts w:ascii="Times New Roman" w:hAnsi="Times New Roman" w:cs="Times New Roman" w:hint="eastAsia"/>
+          <w:rFonts w:ascii="Times New Roman" w:hAnsi="Times New Roman" w:cs="Times New Roman"/>
           <w:sz w:val="24"/>
           <w:szCs w:val="24"/>
           <w:lang w:eastAsia="zh-CN"/>
@@ -7058,13 +7058,15 @@
           <w:rFonts w:ascii="Times New Roman" w:hAnsi="Times New Roman" w:cs="Times New Roman"/>
           <w:sz w:val="24"/>
           <w:szCs w:val="24"/>
-        </w:rPr>
-      </w:pPr>
-      <w:r>
-        <w:rPr>
-          <w:rFonts w:ascii="Times New Roman" w:hAnsi="Times New Roman" w:cs="Times New Roman"/>
-          <w:sz w:val="24"/>
-          <w:szCs w:val="24"/>
+          <w:highlight w:val="yellow"/>
+        </w:rPr>
+      </w:pPr>
+      <w:r>
+        <w:rPr>
+          <w:rFonts w:ascii="Times New Roman" w:hAnsi="Times New Roman" w:cs="Times New Roman"/>
+          <w:sz w:val="24"/>
+          <w:szCs w:val="24"/>
+          <w:highlight w:val="yellow"/>
         </w:rPr>
         <w:t>There is a</w:t>
       </w:r>
@@ -7073,6 +7075,7 @@
           <w:rFonts w:ascii="Times New Roman" w:hAnsi="Times New Roman" w:cs="Times New Roman"/>
           <w:sz w:val="24"/>
           <w:szCs w:val="24"/>
+          <w:highlight w:val="yellow"/>
         </w:rPr>
         <w:t>n error</w:t>
       </w:r>
@@ -7081,6 +7084,7 @@
           <w:rFonts w:ascii="Times New Roman" w:hAnsi="Times New Roman" w:cs="Times New Roman"/>
           <w:sz w:val="24"/>
           <w:szCs w:val="24"/>
+          <w:highlight w:val="yellow"/>
         </w:rPr>
         <w:t xml:space="preserve"> on line 3</w:t>
       </w:r>
@@ -7450,11 +7454,13 @@
           <w:rFonts w:ascii="Times New Roman" w:hAnsi="Times New Roman" w:cs="Times New Roman"/>
           <w:sz w:val="24"/>
           <w:szCs w:val="24"/>
+          <w:highlight w:val="yellow"/>
         </w:rPr>
       </w:pPr>
       <w:r>
         <w:rPr>
           <w:rFonts w:ascii="Consolas" w:hAnsi="Consolas" w:cs="Times New Roman"/>
+          <w:highlight w:val="yellow"/>
         </w:rPr>
         <w:t>y</w:t>
       </w:r>
@@ -7463,12 +7469,14 @@
           <w:rFonts w:ascii="Times New Roman" w:hAnsi="Times New Roman" w:cs="Times New Roman"/>
           <w:sz w:val="24"/>
           <w:szCs w:val="24"/>
+          <w:highlight w:val="yellow"/>
         </w:rPr>
         <w:t xml:space="preserve"> and </w:t>
       </w:r>
       <w:r>
         <w:rPr>
           <w:rFonts w:ascii="Consolas" w:hAnsi="Consolas" w:cs="Times New Roman"/>
+          <w:highlight w:val="yellow"/>
         </w:rPr>
         <w:t>z</w:t>
       </w:r>
@@ -7477,6 +7485,7 @@
           <w:rFonts w:ascii="Times New Roman" w:hAnsi="Times New Roman" w:cs="Times New Roman"/>
           <w:sz w:val="24"/>
           <w:szCs w:val="24"/>
+          <w:highlight w:val="yellow"/>
         </w:rPr>
         <w:t xml:space="preserve"> contain the same values</w:t>
       </w:r>
@@ -7701,6 +7710,7 @@
           <w:rFonts w:ascii="Consolas" w:hAnsi="Consolas" w:cs="Courier New"/>
           <w:sz w:val="18"/>
           <w:szCs w:val="18"/>
+          <w:highlight w:val="yellow"/>
         </w:rPr>
       </w:pPr>
       <w:proofErr w:type="gramStart"/>
@@ -7709,6 +7719,7 @@
           <w:rFonts w:ascii="Consolas" w:hAnsi="Consolas" w:cs="Courier New"/>
           <w:sz w:val="18"/>
           <w:szCs w:val="18"/>
+          <w:highlight w:val="yellow"/>
         </w:rPr>
         <w:t>for(</w:t>
       </w:r>
@@ -7719,6 +7730,7 @@
           <w:rFonts w:ascii="Consolas" w:hAnsi="Consolas" w:cs="Courier New"/>
           <w:sz w:val="18"/>
           <w:szCs w:val="18"/>
+          <w:highlight w:val="yellow"/>
         </w:rPr>
         <w:t>i</w:t>
       </w:r>
@@ -7728,6 +7740,7 @@
           <w:rFonts w:ascii="Consolas" w:hAnsi="Consolas" w:cs="Courier New"/>
           <w:sz w:val="18"/>
           <w:szCs w:val="18"/>
+          <w:highlight w:val="yellow"/>
         </w:rPr>
         <w:t xml:space="preserve"> in 1:3) {</w:t>
       </w:r>
@@ -7741,6 +7754,7 @@
           <w:rFonts w:ascii="Consolas" w:hAnsi="Consolas" w:cs="Courier New"/>
           <w:sz w:val="18"/>
           <w:szCs w:val="18"/>
+          <w:highlight w:val="yellow"/>
         </w:rPr>
       </w:pPr>
       <w:r>
@@ -7748,6 +7762,7 @@
           <w:rFonts w:ascii="Consolas" w:hAnsi="Consolas" w:cs="Courier New"/>
           <w:sz w:val="18"/>
           <w:szCs w:val="18"/>
+          <w:highlight w:val="yellow"/>
         </w:rPr>
         <w:t xml:space="preserve">  print(</w:t>
       </w:r>
@@ -7757,6 +7772,7 @@
           <w:rFonts w:ascii="Consolas" w:hAnsi="Consolas" w:cs="Courier New"/>
           <w:sz w:val="18"/>
           <w:szCs w:val="18"/>
+          <w:highlight w:val="yellow"/>
         </w:rPr>
         <w:t>i</w:t>
       </w:r>
@@ -7766,6 +7782,7 @@
           <w:rFonts w:ascii="Consolas" w:hAnsi="Consolas" w:cs="Courier New"/>
           <w:sz w:val="18"/>
           <w:szCs w:val="18"/>
+          <w:highlight w:val="yellow"/>
         </w:rPr>
         <w:t>)</w:t>
       </w:r>
@@ -7786,6 +7803,7 @@
           <w:rFonts w:ascii="Consolas" w:hAnsi="Consolas" w:cs="Courier New"/>
           <w:sz w:val="18"/>
           <w:szCs w:val="18"/>
+          <w:highlight w:val="yellow"/>
         </w:rPr>
         <w:t>}</w:t>
       </w:r>
@@ -8639,13 +8657,15 @@
           <w:rFonts w:ascii="Times New Roman" w:hAnsi="Times New Roman" w:cs="Times New Roman"/>
           <w:sz w:val="24"/>
           <w:szCs w:val="24"/>
-        </w:rPr>
-      </w:pPr>
-      <w:r>
-        <w:rPr>
-          <w:rFonts w:ascii="Times New Roman" w:hAnsi="Times New Roman" w:cs="Times New Roman"/>
-          <w:sz w:val="24"/>
-          <w:szCs w:val="24"/>
+          <w:highlight w:val="yellow"/>
+        </w:rPr>
+      </w:pPr>
+      <w:r>
+        <w:rPr>
+          <w:rFonts w:ascii="Times New Roman" w:hAnsi="Times New Roman" w:cs="Times New Roman"/>
+          <w:sz w:val="24"/>
+          <w:szCs w:val="24"/>
+          <w:highlight w:val="yellow"/>
         </w:rPr>
         <w:t xml:space="preserve">The last line outputs: </w:t>
       </w:r>
@@ -8654,6 +8674,7 @@
           <w:rFonts w:ascii="Consolas" w:hAnsi="Consolas" w:cs="Courier New"/>
           <w:sz w:val="20"/>
           <w:szCs w:val="20"/>
+          <w:highlight w:val="yellow"/>
         </w:rPr>
         <w:t>9 8 5</w:t>
       </w:r>
@@ -8860,6 +8881,7 @@
           <w:rFonts w:ascii="Consolas" w:hAnsi="Consolas" w:cs="Courier New"/>
           <w:sz w:val="20"/>
           <w:szCs w:val="20"/>
+          <w:highlight w:val="yellow"/>
         </w:rPr>
       </w:pPr>
       <w:r>
@@ -8867,6 +8889,7 @@
           <w:rFonts w:ascii="Consolas" w:hAnsi="Consolas" w:cs="Courier New"/>
           <w:sz w:val="20"/>
           <w:szCs w:val="20"/>
+          <w:highlight w:val="yellow"/>
         </w:rPr>
         <w:t>library(ggplot2)</w:t>
       </w:r>
@@ -9229,6 +9252,7 @@
         <w:spacing w:after="0" w:line="276" w:lineRule="auto"/>
         <w:rPr>
           <w:rFonts w:ascii="Consolas" w:hAnsi="Consolas" w:cs="Times New Roman"/>
+          <w:highlight w:val="yellow"/>
         </w:rPr>
       </w:pPr>
       <w:proofErr w:type="spellStart"/>
@@ -9236,6 +9260,7 @@
       <w:r>
         <w:rPr>
           <w:rFonts w:ascii="Consolas" w:hAnsi="Consolas" w:cs="Courier New"/>
+          <w:highlight w:val="yellow"/>
         </w:rPr>
         <w:t>data.iloc</w:t>
       </w:r>
@@ -9244,6 +9269,7 @@
       <w:r>
         <w:rPr>
           <w:rFonts w:ascii="Consolas" w:hAnsi="Consolas" w:cs="Courier New"/>
+          <w:highlight w:val="yellow"/>
         </w:rPr>
         <w:t>[(</w:t>
       </w:r>
@@ -9251,6 +9277,7 @@
       <w:r>
         <w:rPr>
           <w:rFonts w:ascii="Consolas" w:hAnsi="Consolas" w:cs="Courier New"/>
+          <w:highlight w:val="yellow"/>
         </w:rPr>
         <w:t>data.height</w:t>
       </w:r>
@@ -9258,6 +9285,7 @@
       <w:r>
         <w:rPr>
           <w:rFonts w:ascii="Consolas" w:hAnsi="Consolas" w:cs="Courier New"/>
+          <w:highlight w:val="yellow"/>
         </w:rPr>
         <w:t xml:space="preserve"> &lt; 6)]</w:t>
       </w:r>
@@ -9406,13 +9434,15 @@
           <w:rFonts w:ascii="Times New Roman" w:hAnsi="Times New Roman" w:cs="Times New Roman"/>
           <w:sz w:val="24"/>
           <w:szCs w:val="24"/>
-        </w:rPr>
-      </w:pPr>
-      <w:r>
-        <w:rPr>
-          <w:rFonts w:ascii="Times New Roman" w:hAnsi="Times New Roman" w:cs="Times New Roman"/>
-          <w:sz w:val="24"/>
-          <w:szCs w:val="24"/>
+          <w:highlight w:val="yellow"/>
+        </w:rPr>
+      </w:pPr>
+      <w:r>
+        <w:rPr>
+          <w:rFonts w:ascii="Times New Roman" w:hAnsi="Times New Roman" w:cs="Times New Roman"/>
+          <w:sz w:val="24"/>
+          <w:szCs w:val="24"/>
+          <w:highlight w:val="yellow"/>
         </w:rPr>
         <w:t>True</w:t>
       </w:r>
@@ -9964,13 +9994,15 @@
           <w:rFonts w:ascii="Times New Roman" w:hAnsi="Times New Roman" w:cs="Times New Roman"/>
           <w:sz w:val="24"/>
           <w:szCs w:val="24"/>
-        </w:rPr>
-      </w:pPr>
-      <w:r>
-        <w:rPr>
-          <w:rFonts w:ascii="Times New Roman" w:hAnsi="Times New Roman" w:cs="Times New Roman"/>
-          <w:sz w:val="24"/>
-          <w:szCs w:val="24"/>
+          <w:highlight w:val="yellow"/>
+        </w:rPr>
+      </w:pPr>
+      <w:r>
+        <w:rPr>
+          <w:rFonts w:ascii="Times New Roman" w:hAnsi="Times New Roman" w:cs="Times New Roman"/>
+          <w:sz w:val="24"/>
+          <w:szCs w:val="24"/>
+          <w:highlight w:val="yellow"/>
         </w:rPr>
         <w:t>True</w:t>
       </w:r>
@@ -12562,13 +12594,15 @@
           <w:rFonts w:ascii="Times New Roman" w:hAnsi="Times New Roman" w:cs="Times New Roman"/>
           <w:sz w:val="24"/>
           <w:szCs w:val="24"/>
-        </w:rPr>
-      </w:pPr>
-      <w:r>
-        <w:rPr>
-          <w:rFonts w:ascii="Times New Roman" w:hAnsi="Times New Roman" w:cs="Times New Roman"/>
-          <w:sz w:val="24"/>
-          <w:szCs w:val="24"/>
+          <w:highlight w:val="yellow"/>
+        </w:rPr>
+      </w:pPr>
+      <w:r>
+        <w:rPr>
+          <w:rFonts w:ascii="Times New Roman" w:hAnsi="Times New Roman" w:cs="Times New Roman"/>
+          <w:sz w:val="24"/>
+          <w:szCs w:val="24"/>
+          <w:highlight w:val="yellow"/>
         </w:rPr>
         <w:t>True</w:t>
       </w:r>
@@ -12741,13 +12775,15 @@
           <w:rFonts w:ascii="Times New Roman" w:hAnsi="Times New Roman" w:cs="Times New Roman"/>
           <w:sz w:val="24"/>
           <w:szCs w:val="24"/>
-        </w:rPr>
-      </w:pPr>
-      <w:r>
-        <w:rPr>
-          <w:rFonts w:ascii="Times New Roman" w:hAnsi="Times New Roman" w:cs="Times New Roman"/>
-          <w:sz w:val="24"/>
-          <w:szCs w:val="24"/>
+          <w:highlight w:val="yellow"/>
+        </w:rPr>
+      </w:pPr>
+      <w:r>
+        <w:rPr>
+          <w:rFonts w:ascii="Times New Roman" w:hAnsi="Times New Roman" w:cs="Times New Roman"/>
+          <w:sz w:val="24"/>
+          <w:szCs w:val="24"/>
+          <w:highlight w:val="yellow"/>
         </w:rPr>
         <w:t>The PYTHONPATH environment variable tells the Python interpreter where to locate the module files imported into a program.</w:t>
       </w:r>

</xml_diff>